<commit_message>
Update docs, fix performance testing
Using newer versions of Java, Maven, and STS.
SearchNativePerformanceTest has algo's too close to call, so relax
performance criteria
</commit_message>
<xml_diff>
--- a/StaticResources/BuildResources.docx
+++ b/StaticResources/BuildResources.docx
@@ -316,7 +316,7 @@
           </w:p>
           <w:p>
             <w:r>
-              <w:t>3.6.0</w:t>
+              <w:t>3.6.1</w:t>
             </w:r>
             <w:r>
               <w:t>.RELEASE</w:t>
@@ -412,6 +412,8 @@
             </w:r>
           </w:p>
         </w:tc>
+        <w:bookmarkStart w:id="0" w:name="_GoBack"/>
+        <w:bookmarkEnd w:id="0"/>
       </w:tr>
       <w:tr>
         <w:tc>
@@ -632,8 +634,6 @@
           <w:szCs w:val="24"/>
         </w:rPr>
       </w:pPr>
-      <w:bookmarkStart w:id="0" w:name="_GoBack"/>
-      <w:bookmarkEnd w:id="0"/>
     </w:p>
     <w:p>
       <w:pPr>
@@ -710,6 +710,9 @@
       <w:r>
         <w:t>JAVA_HOME=C:\Java\jdk1.8.0</w:t>
       </w:r>
+      <w:r>
+        <w:t>_20</w:t>
+      </w:r>
     </w:p>
     <w:p>
       <w:pPr>
@@ -724,7 +727,7 @@
         <w:t>M2</w:t>
       </w:r>
       <w:r>
-        <w:t>_HOME=C:\bin\apache-maven-3.2.1</w:t>
+        <w:t>_HOME=C:\bin\apache-maven-3.2.2</w:t>
       </w:r>
     </w:p>
     <w:p>
@@ -1446,7 +1449,7 @@
       <w:rPr>
         <w:rFonts w:asciiTheme="majorHAnsi" w:eastAsiaTheme="majorEastAsia" w:hAnsiTheme="majorHAnsi" w:cstheme="majorBidi"/>
       </w:rPr>
-      <w:t>9/3/2014</w:t>
+      <w:t>9/11/2014</w:t>
     </w:r>
     <w:r>
       <w:rPr>
@@ -2791,6 +2794,7 @@
   </w:compat>
   <w:rsids>
     <w:rsidRoot w:val="009228A7"/>
+    <w:rsid w:val="000B0B81"/>
     <w:rsid w:val="00101B06"/>
     <w:rsid w:val="001C1AA2"/>
     <w:rsid w:val="002E56C8"/>

</xml_diff>

<commit_message>
Add range consolidation from Amazon test
</commit_message>
<xml_diff>
--- a/StaticResources/BuildResources.docx
+++ b/StaticResources/BuildResources.docx
@@ -180,7 +180,10 @@
           </w:tcPr>
           <w:p>
             <w:r>
-              <w:t>java version "1.8.0_20</w:t>
+              <w:t>java version "</w:t>
+            </w:r>
+            <w:r>
+              <w:t>1.8.0_162</w:t>
             </w:r>
             <w:r>
               <w:t>"</w:t>
@@ -316,8 +319,10 @@
           </w:p>
           <w:p>
             <w:r>
-              <w:t>3.6.1</w:t>
-            </w:r>
+              <w:t>3.9.5</w:t>
+            </w:r>
+            <w:bookmarkStart w:id="0" w:name="_GoBack"/>
+            <w:bookmarkEnd w:id="0"/>
             <w:r>
               <w:t>.RELEASE</w:t>
             </w:r>
@@ -412,8 +417,6 @@
             </w:r>
           </w:p>
         </w:tc>
-        <w:bookmarkStart w:id="0" w:name="_GoBack"/>
-        <w:bookmarkEnd w:id="0"/>
       </w:tr>
       <w:tr>
         <w:tc>
@@ -740,18 +743,10 @@
         <w:spacing w:after="0" w:line="240" w:lineRule="auto"/>
       </w:pPr>
       <w:r>
-        <w:t>Path</w:t>
-      </w:r>
-      <w:proofErr w:type="gramStart"/>
-      <w:r>
-        <w:t>=</w:t>
-      </w:r>
-      <w:r>
-        <w:t>.</w:t>
-      </w:r>
-      <w:proofErr w:type="gramEnd"/>
-      <w:r>
-        <w:t xml:space="preserve"> . .;%</w:t>
+        <w:t>Path=</w:t>
+      </w:r>
+      <w:r>
+        <w:t>. . .;%</w:t>
       </w:r>
       <w:r>
         <w:t xml:space="preserve"> </w:t>
@@ -968,19 +963,11 @@
       <w:r>
         <w:t xml:space="preserve">Property </w:t>
       </w:r>
-      <w:proofErr w:type="spellStart"/>
       <w:r>
         <w:rPr>
           <w:b/>
         </w:rPr>
-        <w:t>skipTests</w:t>
-      </w:r>
-      <w:proofErr w:type="spellEnd"/>
-      <w:r>
-        <w:rPr>
-          <w:b/>
-        </w:rPr>
-        <w:t>=true</w:t>
+        <w:t>skipTests=true</w:t>
       </w:r>
       <w:r>
         <w:t xml:space="preserve">: </w:t>
@@ -1019,7 +1006,6 @@
       <w:r>
         <w:t xml:space="preserve">Property </w:t>
       </w:r>
-      <w:proofErr w:type="spellStart"/>
       <w:r>
         <w:rPr>
           <w:b/>
@@ -1030,14 +1016,7 @@
         <w:rPr>
           <w:b/>
         </w:rPr>
-        <w:t>p</w:t>
-      </w:r>
-      <w:proofErr w:type="spellEnd"/>
-      <w:r>
-        <w:rPr>
-          <w:b/>
-        </w:rPr>
-        <w:t>=true</w:t>
+        <w:t>p=true</w:t>
       </w:r>
       <w:r>
         <w:t xml:space="preserve">: </w:t>
@@ -1073,19 +1052,11 @@
       <w:r>
         <w:t xml:space="preserve">Property </w:t>
       </w:r>
-      <w:proofErr w:type="spellStart"/>
       <w:r>
         <w:rPr>
           <w:b/>
         </w:rPr>
-        <w:t>skipITs</w:t>
-      </w:r>
-      <w:proofErr w:type="spellEnd"/>
-      <w:r>
-        <w:rPr>
-          <w:b/>
-        </w:rPr>
-        <w:t xml:space="preserve"> =true</w:t>
+        <w:t>skipITs =true</w:t>
       </w:r>
       <w:r>
         <w:t>: skips integration tests (test names ending in IT)</w:t>
@@ -2732,14 +2703,14 @@
     <w:charset w:val="00"/>
     <w:family w:val="roman"/>
     <w:pitch w:val="variable"/>
-    <w:sig w:usb0="E0002AFF" w:usb1="C0007841" w:usb2="00000009" w:usb3="00000000" w:csb0="000001FF" w:csb1="00000000"/>
+    <w:sig w:usb0="E0002EFF" w:usb1="C000785B" w:usb2="00000009" w:usb3="00000000" w:csb0="000001FF" w:csb1="00000000"/>
   </w:font>
   <w:font w:name="Courier New">
     <w:panose1 w:val="02070309020205020404"/>
     <w:charset w:val="00"/>
     <w:family w:val="modern"/>
     <w:pitch w:val="fixed"/>
-    <w:sig w:usb0="E0002AFF" w:usb1="C0007843" w:usb2="00000009" w:usb3="00000000" w:csb0="000001FF" w:csb1="00000000"/>
+    <w:sig w:usb0="E0002EFF" w:usb1="C0007843" w:usb2="00000009" w:usb3="00000000" w:csb0="000001FF" w:csb1="00000000"/>
   </w:font>
   <w:font w:name="Wingdings">
     <w:panose1 w:val="05000000000000000000"/>
@@ -2753,7 +2724,7 @@
     <w:charset w:val="00"/>
     <w:family w:val="swiss"/>
     <w:pitch w:val="variable"/>
-    <w:sig w:usb0="E00002FF" w:usb1="4000ACFF" w:usb2="00000001" w:usb3="00000000" w:csb0="0000019F" w:csb1="00000000"/>
+    <w:sig w:usb0="E0002AFF" w:usb1="C000247B" w:usb2="00000009" w:usb3="00000000" w:csb0="000001FF" w:csb1="00000000"/>
   </w:font>
   <w:font w:name="Tahoma">
     <w:panose1 w:val="020B0604030504040204"/>
@@ -2775,7 +2746,7 @@
     <w:charset w:val="00"/>
     <w:family w:val="roman"/>
     <w:pitch w:val="variable"/>
-    <w:sig w:usb0="E00002FF" w:usb1="400004FF" w:usb2="00000000" w:usb3="00000000" w:csb0="0000019F" w:csb1="00000000"/>
+    <w:sig w:usb0="E00006FF" w:usb1="420024FF" w:usb2="02000000" w:usb3="00000000" w:csb0="0000019F" w:csb1="00000000"/>
   </w:font>
 </w:fonts>
 </file>
@@ -2805,6 +2776,8 @@
     <w:rsid w:val="00903AE8"/>
     <w:rsid w:val="009228A7"/>
     <w:rsid w:val="00B0242A"/>
+    <w:rsid w:val="00C331C6"/>
+    <w:rsid w:val="00C85995"/>
     <w:rsid w:val="00CD0815"/>
     <w:rsid w:val="00D74607"/>
     <w:rsid w:val="00DE6A23"/>

</xml_diff>